<commit_message>
NEW:dvi2rgb: minor version bump to 1.9; added debug module option
</commit_message>
<xml_diff>
--- a/ip/dvi2rgb/docs/dvi2rgb.docx
+++ b/ip/dvi2rgb/docs/dvi2rgb.docx
@@ -1,6 +1,6 @@
 
 <file path=word/document.xml><?xml version="1.0" encoding="utf-8"?>
-<w:document xmlns:wpc="http://schemas.microsoft.com/office/word/2010/wordprocessingCanvas" xmlns:cx="http://schemas.microsoft.com/office/drawing/2014/chartex" xmlns:cx1="http://schemas.microsoft.com/office/drawing/2015/9/8/chartex" xmlns:cx2="http://schemas.microsoft.com/office/drawing/2015/10/21/chartex" xmlns:cx3="http://schemas.microsoft.com/office/drawing/2016/5/9/chartex" xmlns:cx4="http://schemas.microsoft.com/office/drawing/2016/5/10/chartex" xmlns:cx5="http://schemas.microsoft.com/office/drawing/2016/5/11/chartex" xmlns:mc="http://schemas.openxmlformats.org/markup-compatibility/2006" xmlns:o="urn:schemas-microsoft-com:office:office" xmlns:r="http://schemas.openxmlformats.org/officeDocument/2006/relationships" xmlns:m="http://schemas.openxmlformats.org/officeDocument/2006/math" xmlns:v="urn:schemas-microsoft-com:vml" xmlns:wp14="http://schemas.microsoft.com/office/word/2010/wordprocessingDrawing" xmlns:wp="http://schemas.openxmlformats.org/drawingml/2006/wordprocessingDrawing" xmlns:w10="urn:schemas-microsoft-com:office:word" xmlns:w="http://schemas.openxmlformats.org/wordprocessingml/2006/main" xmlns:w14="http://schemas.microsoft.com/office/word/2010/wordml" xmlns:w15="http://schemas.microsoft.com/office/word/2012/wordml" xmlns:w16se="http://schemas.microsoft.com/office/word/2015/wordml/symex" xmlns:wpg="http://schemas.microsoft.com/office/word/2010/wordprocessingGroup" xmlns:wpi="http://schemas.microsoft.com/office/word/2010/wordprocessingInk" xmlns:wne="http://schemas.microsoft.com/office/word/2006/wordml" xmlns:wps="http://schemas.microsoft.com/office/word/2010/wordprocessingShape" mc:Ignorable="w14 w15 w16se wp14">
+<w:document xmlns:wpc="http://schemas.microsoft.com/office/word/2010/wordprocessingCanvas" xmlns:cx="http://schemas.microsoft.com/office/drawing/2014/chartex" xmlns:cx1="http://schemas.microsoft.com/office/drawing/2015/9/8/chartex" xmlns:cx2="http://schemas.microsoft.com/office/drawing/2015/10/21/chartex" xmlns:cx3="http://schemas.microsoft.com/office/drawing/2016/5/9/chartex" xmlns:cx4="http://schemas.microsoft.com/office/drawing/2016/5/10/chartex" xmlns:cx5="http://schemas.microsoft.com/office/drawing/2016/5/11/chartex" xmlns:cx6="http://schemas.microsoft.com/office/drawing/2016/5/12/chartex" xmlns:cx7="http://schemas.microsoft.com/office/drawing/2016/5/13/chartex" xmlns:cx8="http://schemas.microsoft.com/office/drawing/2016/5/14/chartex" xmlns:mc="http://schemas.openxmlformats.org/markup-compatibility/2006" xmlns:aink="http://schemas.microsoft.com/office/drawing/2016/ink" xmlns:am3d="http://schemas.microsoft.com/office/drawing/2017/model3d" xmlns:o="urn:schemas-microsoft-com:office:office" xmlns:r="http://schemas.openxmlformats.org/officeDocument/2006/relationships" xmlns:m="http://schemas.openxmlformats.org/officeDocument/2006/math" xmlns:v="urn:schemas-microsoft-com:vml" xmlns:wp14="http://schemas.microsoft.com/office/word/2010/wordprocessingDrawing" xmlns:wp="http://schemas.openxmlformats.org/drawingml/2006/wordprocessingDrawing" xmlns:w10="urn:schemas-microsoft-com:office:word" xmlns:w="http://schemas.openxmlformats.org/wordprocessingml/2006/main" xmlns:w14="http://schemas.microsoft.com/office/word/2010/wordml" xmlns:w15="http://schemas.microsoft.com/office/word/2012/wordml" xmlns:w16cid="http://schemas.microsoft.com/office/word/2016/wordml/cid" xmlns:w16se="http://schemas.microsoft.com/office/word/2015/wordml/symex" xmlns:wpg="http://schemas.microsoft.com/office/word/2010/wordprocessingGroup" xmlns:wpi="http://schemas.microsoft.com/office/word/2010/wordprocessingInk" xmlns:wne="http://schemas.microsoft.com/office/word/2006/wordml" xmlns:wps="http://schemas.microsoft.com/office/word/2010/wordprocessingShape" mc:Ignorable="w14 w15 w16se w16cid wp14">
   <w:body>
     <w:p>
       <w:pPr>
@@ -748,7 +748,7 @@
         <w:keepNext/>
       </w:pPr>
       <w:r>
-        <w:object w:dxaOrig="11595" w:dyaOrig="9870" w14:anchorId="255A67C8">
+        <w:object w:dxaOrig="11595" w:dyaOrig="9871" w14:anchorId="255A67C8">
           <v:shapetype id="_x0000_t75" coordsize="21600,21600" o:spt="75" o:preferrelative="t" path="m@4@5l@4@11@9@11@9@5xe" filled="f" stroked="f">
             <v:stroke joinstyle="miter"/>
             <v:formulas>
@@ -768,10 +768,10 @@
             <v:path o:extrusionok="f" gradientshapeok="t" o:connecttype="rect"/>
             <o:lock v:ext="edit" aspectratio="t"/>
           </v:shapetype>
-          <v:shape id="_x0000_i1025" type="#_x0000_t75" style="width:451.5pt;height:384.75pt" o:ole="">
+          <v:shape id="_x0000_i1030" type="#_x0000_t75" style="width:451.65pt;height:385pt" o:ole="">
             <v:imagedata r:id="rId8" o:title=""/>
           </v:shape>
-          <o:OLEObject Type="Embed" ProgID="Visio.Drawing.11" ShapeID="_x0000_i1025" DrawAspect="Content" ObjectID="_1566307093" r:id="rId9"/>
+          <o:OLEObject Type="Embed" ProgID="Visio.Drawing.11" ShapeID="_x0000_i1030" DrawAspect="Content" ObjectID="_1572095024" r:id="rId9"/>
         </w:object>
       </w:r>
     </w:p>
@@ -782,14 +782,27 @@
       <w:r>
         <w:t xml:space="preserve">Figure </w:t>
       </w:r>
-      <w:fldSimple w:instr=" SEQ Figure \* ARABIC ">
-        <w:r>
-          <w:rPr>
-            <w:noProof/>
-          </w:rPr>
-          <w:t>1</w:t>
-        </w:r>
-      </w:fldSimple>
+      <w:r>
+        <w:fldChar w:fldCharType="begin"/>
+      </w:r>
+      <w:r>
+        <w:instrText xml:space="preserve"> SEQ Figure \* ARABIC </w:instrText>
+      </w:r>
+      <w:r>
+        <w:fldChar w:fldCharType="separate"/>
+      </w:r>
+      <w:r>
+        <w:rPr>
+          <w:noProof/>
+        </w:rPr>
+        <w:t>1</w:t>
+      </w:r>
+      <w:r>
+        <w:rPr>
+          <w:noProof/>
+        </w:rPr>
+        <w:fldChar w:fldCharType="end"/>
+      </w:r>
       <w:r>
         <w:t>.</w:t>
       </w:r>
@@ -890,10 +903,10 @@
       </w:pPr>
       <w:r>
         <w:object w:dxaOrig="7665" w:dyaOrig="2670" w14:anchorId="4270DD6F">
-          <v:shape id="_x0000_i1026" type="#_x0000_t75" style="width:384pt;height:132.75pt" o:ole="">
+          <v:shape id="_x0000_i1026" type="#_x0000_t75" style="width:383.8pt;height:132.7pt" o:ole="">
             <v:imagedata r:id="rId10" o:title=""/>
           </v:shape>
-          <o:OLEObject Type="Embed" ProgID="Visio.Drawing.15" ShapeID="_x0000_i1026" DrawAspect="Content" ObjectID="_1566307094" r:id="rId11"/>
+          <o:OLEObject Type="Embed" ProgID="Visio.Drawing.15" ShapeID="_x0000_i1026" DrawAspect="Content" ObjectID="_1572095025" r:id="rId11"/>
         </w:object>
       </w:r>
     </w:p>
@@ -905,14 +918,27 @@
       <w:r>
         <w:t xml:space="preserve">Figure </w:t>
       </w:r>
-      <w:fldSimple w:instr=" SEQ Figure \* ARABIC ">
-        <w:r>
-          <w:rPr>
-            <w:noProof/>
-          </w:rPr>
-          <w:t>2</w:t>
-        </w:r>
-      </w:fldSimple>
+      <w:r>
+        <w:fldChar w:fldCharType="begin"/>
+      </w:r>
+      <w:r>
+        <w:instrText xml:space="preserve"> SEQ Figure \* ARABIC </w:instrText>
+      </w:r>
+      <w:r>
+        <w:fldChar w:fldCharType="separate"/>
+      </w:r>
+      <w:r>
+        <w:rPr>
+          <w:noProof/>
+        </w:rPr>
+        <w:t>2</w:t>
+      </w:r>
+      <w:r>
+        <w:rPr>
+          <w:noProof/>
+        </w:rPr>
+        <w:fldChar w:fldCharType="end"/>
+      </w:r>
       <w:bookmarkEnd w:id="0"/>
       <w:r>
         <w:t>.</w:t>
@@ -1266,10 +1292,10 @@
       </w:pPr>
       <w:r>
         <w:object w:dxaOrig="9675" w:dyaOrig="4500" w14:anchorId="3E8F92B0">
-          <v:shape id="_x0000_i1027" type="#_x0000_t75" style="width:392.25pt;height:181.5pt" o:ole="">
+          <v:shape id="_x0000_i1027" type="#_x0000_t75" style="width:392.15pt;height:181.5pt" o:ole="">
             <v:imagedata r:id="rId12" o:title=""/>
           </v:shape>
-          <o:OLEObject Type="Embed" ProgID="Visio.Drawing.11" ShapeID="_x0000_i1027" DrawAspect="Content" ObjectID="_1566307095" r:id="rId13"/>
+          <o:OLEObject Type="Embed" ProgID="Visio.Drawing.11" ShapeID="_x0000_i1027" DrawAspect="Content" ObjectID="_1572095026" r:id="rId13"/>
         </w:object>
       </w:r>
     </w:p>
@@ -1280,14 +1306,27 @@
       <w:r>
         <w:t xml:space="preserve">Figure </w:t>
       </w:r>
-      <w:fldSimple w:instr=" SEQ Figure \* ARABIC ">
-        <w:r>
-          <w:rPr>
-            <w:noProof/>
-          </w:rPr>
-          <w:t>3</w:t>
-        </w:r>
-      </w:fldSimple>
+      <w:r>
+        <w:fldChar w:fldCharType="begin"/>
+      </w:r>
+      <w:r>
+        <w:instrText xml:space="preserve"> SEQ Figure \* ARABIC </w:instrText>
+      </w:r>
+      <w:r>
+        <w:fldChar w:fldCharType="separate"/>
+      </w:r>
+      <w:r>
+        <w:rPr>
+          <w:noProof/>
+        </w:rPr>
+        <w:t>3</w:t>
+      </w:r>
+      <w:r>
+        <w:rPr>
+          <w:noProof/>
+        </w:rPr>
+        <w:fldChar w:fldCharType="end"/>
+      </w:r>
       <w:r>
         <w:t>.</w:t>
       </w:r>
@@ -2793,7 +2832,13 @@
         <w:t xml:space="preserve"> clock,</w:t>
       </w:r>
       <w:r>
-        <w:t xml:space="preserve"> the preferred resolution to be declared in the bundled EDID,</w:t>
+        <w:t xml:space="preserve"> </w:t>
+      </w:r>
+      <w:r>
+        <w:t xml:space="preserve">the instantiation of debug logic, </w:t>
+      </w:r>
+      <w:r>
+        <w:t>the preferred resolution to be declared in the bundled EDID,</w:t>
       </w:r>
       <w:r>
         <w:t xml:space="preserve"> </w:t>
@@ -2879,8 +2924,22 @@
       <w:r>
         <w:t>choose to transmit at this resolution.</w:t>
       </w:r>
-      <w:bookmarkStart w:id="2" w:name="_GoBack"/>
-      <w:bookmarkEnd w:id="2"/>
+    </w:p>
+    <w:p>
+      <w:r>
+        <w:t xml:space="preserve">Debug modules can be instantiated by enabling the option in the wizard. Enabling it result in two ILA cores being synthesized which can be used in </w:t>
+      </w:r>
+      <w:proofErr w:type="spellStart"/>
+      <w:r>
+        <w:t>Vivado</w:t>
+      </w:r>
+      <w:proofErr w:type="spellEnd"/>
+      <w:r>
+        <w:t xml:space="preserve"> Hardware Manager to analyze some internal status signals aiding debug</w:t>
+      </w:r>
+      <w:r>
+        <w:t>.</w:t>
+      </w:r>
     </w:p>
     <w:p>
       <w:pPr>
@@ -2940,7 +2999,7 @@
       <w:pPr>
         <w:pStyle w:val="Heading2"/>
       </w:pPr>
-      <w:bookmarkStart w:id="3" w:name="_Ref402972470"/>
+      <w:bookmarkStart w:id="2" w:name="_Ref402972470"/>
       <w:r>
         <w:tab/>
       </w:r>
@@ -2950,7 +3009,7 @@
       <w:r>
         <w:t xml:space="preserve"> EDID</w:t>
       </w:r>
-      <w:bookmarkEnd w:id="3"/>
+      <w:bookmarkEnd w:id="2"/>
     </w:p>
     <w:p>
       <w:pPr>
@@ -3059,6 +3118,7 @@
               <w:keepNext/>
             </w:pPr>
             <w:r>
+              <w:lastRenderedPageBreak/>
               <w:t>Monitor</w:t>
             </w:r>
           </w:p>
@@ -3835,7 +3895,6 @@
               <w:keepNext/>
             </w:pPr>
             <w:r>
-              <w:lastRenderedPageBreak/>
               <w:t>Timing characteristics</w:t>
             </w:r>
           </w:p>
@@ -4109,8 +4168,964 @@
         <w:pStyle w:val="Heading1"/>
       </w:pPr>
       <w:r>
-        <w:tab/>
-      </w:r>
+        <w:t>Debugging</w:t>
+      </w:r>
+    </w:p>
+    <w:p>
+      <w:r>
+        <w:t xml:space="preserve">Two ILA cores are added, when debug module is enabled, one for each clock domain: </w:t>
+      </w:r>
+      <w:proofErr w:type="spellStart"/>
+      <w:r>
+        <w:t>RefClk</w:t>
+      </w:r>
+      <w:proofErr w:type="spellEnd"/>
+      <w:r>
+        <w:t xml:space="preserve"> and </w:t>
+      </w:r>
+      <w:proofErr w:type="spellStart"/>
+      <w:r>
+        <w:t>PixelClk</w:t>
+      </w:r>
+      <w:proofErr w:type="spellEnd"/>
+      <w:r>
+        <w:t xml:space="preserve">. The </w:t>
+      </w:r>
+      <w:proofErr w:type="spellStart"/>
+      <w:r>
+        <w:t>RefClk</w:t>
+      </w:r>
+      <w:proofErr w:type="spellEnd"/>
+      <w:r>
+        <w:t xml:space="preserve"> domain contains control logic that is alive even when no clock is being received on the TMDS interface. Signals related to reset and clock recovery are tied to this ILA.</w:t>
+      </w:r>
+    </w:p>
+    <w:tbl>
+      <w:tblPr>
+        <w:tblStyle w:val="Digilent3"/>
+        <w:tblW w:w="5000" w:type="pct"/>
+        <w:tblLook w:val="04A0" w:firstRow="1" w:lastRow="0" w:firstColumn="1" w:lastColumn="0" w:noHBand="0" w:noVBand="1"/>
+      </w:tblPr>
+      <w:tblGrid>
+        <w:gridCol w:w="3791"/>
+        <w:gridCol w:w="1368"/>
+        <w:gridCol w:w="4497"/>
+      </w:tblGrid>
+      <w:tr>
+        <w:trPr>
+          <w:cnfStyle w:val="100000000000" w:firstRow="1" w:lastRow="0" w:firstColumn="0" w:lastColumn="0" w:oddVBand="0" w:evenVBand="0" w:oddHBand="0" w:evenHBand="0" w:firstRowFirstColumn="0" w:firstRowLastColumn="0" w:lastRowFirstColumn="0" w:lastRowLastColumn="0"/>
+          <w:cantSplit/>
+          <w:tblHeader/>
+        </w:trPr>
+        <w:tc>
+          <w:tcPr>
+            <w:tcW w:w="1921" w:type="pct"/>
+          </w:tcPr>
+          <w:p>
+            <w:pPr>
+              <w:jc w:val="center"/>
+              <w:rPr>
+                <w:b w:val="0"/>
+              </w:rPr>
+            </w:pPr>
+            <w:r>
+              <w:rPr>
+                <w:b w:val="0"/>
+              </w:rPr>
+              <w:t>Signal Name</w:t>
+            </w:r>
+          </w:p>
+        </w:tc>
+        <w:tc>
+          <w:tcPr>
+            <w:tcW w:w="683" w:type="pct"/>
+          </w:tcPr>
+          <w:p>
+            <w:pPr>
+              <w:jc w:val="center"/>
+              <w:rPr>
+                <w:b w:val="0"/>
+              </w:rPr>
+            </w:pPr>
+            <w:proofErr w:type="spellStart"/>
+            <w:r>
+              <w:rPr>
+                <w:b w:val="0"/>
+              </w:rPr>
+              <w:t>Init</w:t>
+            </w:r>
+            <w:proofErr w:type="spellEnd"/>
+            <w:r>
+              <w:rPr>
+                <w:b w:val="0"/>
+              </w:rPr>
+              <w:t xml:space="preserve"> Stat</w:t>
+            </w:r>
+            <w:r>
+              <w:rPr>
+                <w:b w:val="0"/>
+              </w:rPr>
+              <w:t>e</w:t>
+            </w:r>
+          </w:p>
+        </w:tc>
+        <w:tc>
+          <w:tcPr>
+            <w:tcW w:w="2284" w:type="pct"/>
+          </w:tcPr>
+          <w:p>
+            <w:pPr>
+              <w:jc w:val="center"/>
+              <w:rPr>
+                <w:b w:val="0"/>
+              </w:rPr>
+            </w:pPr>
+            <w:r>
+              <w:rPr>
+                <w:b w:val="0"/>
+              </w:rPr>
+              <w:t>Description</w:t>
+            </w:r>
+          </w:p>
+        </w:tc>
+      </w:tr>
+      <w:tr>
+        <w:trPr>
+          <w:cnfStyle w:val="000000100000" w:firstRow="0" w:lastRow="0" w:firstColumn="0" w:lastColumn="0" w:oddVBand="0" w:evenVBand="0" w:oddHBand="1" w:evenHBand="0" w:firstRowFirstColumn="0" w:firstRowLastColumn="0" w:lastRowFirstColumn="0" w:lastRowLastColumn="0"/>
+          <w:cantSplit/>
+        </w:trPr>
+        <w:tc>
+          <w:tcPr>
+            <w:tcW w:w="1921" w:type="pct"/>
+          </w:tcPr>
+          <w:p>
+            <w:proofErr w:type="spellStart"/>
+            <w:r>
+              <w:t>rDlyRst</w:t>
+            </w:r>
+            <w:proofErr w:type="spellEnd"/>
+          </w:p>
+        </w:tc>
+        <w:tc>
+          <w:tcPr>
+            <w:tcW w:w="683" w:type="pct"/>
+          </w:tcPr>
+          <w:p>
+            <w:pPr>
+              <w:jc w:val="center"/>
+            </w:pPr>
+            <w:r>
+              <w:t>1</w:t>
+            </w:r>
+          </w:p>
+        </w:tc>
+        <w:tc>
+          <w:tcPr>
+            <w:tcW w:w="2284" w:type="pct"/>
+          </w:tcPr>
+          <w:p>
+            <w:r>
+              <w:t xml:space="preserve">Active-high </w:t>
+            </w:r>
+            <w:r>
+              <w:t xml:space="preserve">reset signal for </w:t>
+            </w:r>
+            <w:r>
+              <w:t>IDELAYCTRL</w:t>
+            </w:r>
+            <w:r>
+              <w:t xml:space="preserve"> primitive.</w:t>
+            </w:r>
+          </w:p>
+        </w:tc>
+      </w:tr>
+      <w:tr>
+        <w:trPr>
+          <w:cnfStyle w:val="000000010000" w:firstRow="0" w:lastRow="0" w:firstColumn="0" w:lastColumn="0" w:oddVBand="0" w:evenVBand="0" w:oddHBand="0" w:evenHBand="1" w:firstRowFirstColumn="0" w:firstRowLastColumn="0" w:lastRowFirstColumn="0" w:lastRowLastColumn="0"/>
+          <w:cantSplit/>
+        </w:trPr>
+        <w:tc>
+          <w:tcPr>
+            <w:tcW w:w="1921" w:type="pct"/>
+          </w:tcPr>
+          <w:p>
+            <w:proofErr w:type="spellStart"/>
+            <w:r>
+              <w:t>rRdyRst</w:t>
+            </w:r>
+            <w:proofErr w:type="spellEnd"/>
+          </w:p>
+        </w:tc>
+        <w:tc>
+          <w:tcPr>
+            <w:tcW w:w="683" w:type="pct"/>
+          </w:tcPr>
+          <w:p>
+            <w:pPr>
+              <w:jc w:val="center"/>
+            </w:pPr>
+            <w:r>
+              <w:t>1</w:t>
+            </w:r>
+          </w:p>
+        </w:tc>
+        <w:tc>
+          <w:tcPr>
+            <w:tcW w:w="2284" w:type="pct"/>
+          </w:tcPr>
+          <w:p>
+            <w:r>
+              <w:t xml:space="preserve">Active-high </w:t>
+            </w:r>
+            <w:r>
+              <w:t xml:space="preserve">reset signal for control logic that is asserted until </w:t>
+            </w:r>
+            <w:r>
+              <w:t>IDELAYCTRL</w:t>
+            </w:r>
+            <w:r>
+              <w:t xml:space="preserve"> becomes ready.</w:t>
+            </w:r>
+          </w:p>
+        </w:tc>
+      </w:tr>
+      <w:tr>
+        <w:trPr>
+          <w:cnfStyle w:val="000000100000" w:firstRow="0" w:lastRow="0" w:firstColumn="0" w:lastColumn="0" w:oddVBand="0" w:evenVBand="0" w:oddHBand="1" w:evenHBand="0" w:firstRowFirstColumn="0" w:firstRowLastColumn="0" w:lastRowFirstColumn="0" w:lastRowLastColumn="0"/>
+          <w:cantSplit/>
+        </w:trPr>
+        <w:tc>
+          <w:tcPr>
+            <w:tcW w:w="1921" w:type="pct"/>
+          </w:tcPr>
+          <w:p>
+            <w:proofErr w:type="spellStart"/>
+            <w:r>
+              <w:t>rMMCM_Reset</w:t>
+            </w:r>
+            <w:proofErr w:type="spellEnd"/>
+          </w:p>
+        </w:tc>
+        <w:tc>
+          <w:tcPr>
+            <w:tcW w:w="683" w:type="pct"/>
+          </w:tcPr>
+          <w:p>
+            <w:pPr>
+              <w:jc w:val="center"/>
+            </w:pPr>
+            <w:r>
+              <w:t>1</w:t>
+            </w:r>
+          </w:p>
+        </w:tc>
+        <w:tc>
+          <w:tcPr>
+            <w:tcW w:w="2284" w:type="pct"/>
+          </w:tcPr>
+          <w:p>
+            <w:r>
+              <w:t xml:space="preserve">Active-high reset </w:t>
+            </w:r>
+            <w:r>
+              <w:t>for MMCM primitive doing clock recovery.</w:t>
+            </w:r>
+          </w:p>
+        </w:tc>
+      </w:tr>
+      <w:tr>
+        <w:trPr>
+          <w:cnfStyle w:val="000000010000" w:firstRow="0" w:lastRow="0" w:firstColumn="0" w:lastColumn="0" w:oddVBand="0" w:evenVBand="0" w:oddHBand="0" w:evenHBand="1" w:firstRowFirstColumn="0" w:firstRowLastColumn="0" w:lastRowFirstColumn="0" w:lastRowLastColumn="0"/>
+          <w:cantSplit/>
+        </w:trPr>
+        <w:tc>
+          <w:tcPr>
+            <w:tcW w:w="1921" w:type="pct"/>
+          </w:tcPr>
+          <w:p>
+            <w:proofErr w:type="spellStart"/>
+            <w:r>
+              <w:t>rBUFR_Rst</w:t>
+            </w:r>
+            <w:proofErr w:type="spellEnd"/>
+          </w:p>
+        </w:tc>
+        <w:tc>
+          <w:tcPr>
+            <w:tcW w:w="683" w:type="pct"/>
+          </w:tcPr>
+          <w:p>
+            <w:pPr>
+              <w:jc w:val="center"/>
+            </w:pPr>
+            <w:r>
+              <w:t>0</w:t>
+            </w:r>
+          </w:p>
+        </w:tc>
+        <w:tc>
+          <w:tcPr>
+            <w:tcW w:w="2284" w:type="pct"/>
+          </w:tcPr>
+          <w:p>
+            <w:r>
+              <w:t xml:space="preserve">Active-high reset for </w:t>
+            </w:r>
+            <w:r>
+              <w:t>BUFR</w:t>
+            </w:r>
+            <w:r>
+              <w:t xml:space="preserve"> primitive doing clock recovery.</w:t>
+            </w:r>
+            <w:r>
+              <w:t xml:space="preserve"> Pulses for one period, when MMCM achieves lock and the recovered clock is stable.</w:t>
+            </w:r>
+          </w:p>
+        </w:tc>
+      </w:tr>
+      <w:tr>
+        <w:trPr>
+          <w:cnfStyle w:val="000000100000" w:firstRow="0" w:lastRow="0" w:firstColumn="0" w:lastColumn="0" w:oddVBand="0" w:evenVBand="0" w:oddHBand="1" w:evenHBand="0" w:firstRowFirstColumn="0" w:firstRowLastColumn="0" w:lastRowFirstColumn="0" w:lastRowLastColumn="0"/>
+          <w:cantSplit/>
+        </w:trPr>
+        <w:tc>
+          <w:tcPr>
+            <w:tcW w:w="1921" w:type="pct"/>
+          </w:tcPr>
+          <w:p>
+            <w:proofErr w:type="spellStart"/>
+            <w:r>
+              <w:t>rMMCM_Locked</w:t>
+            </w:r>
+            <w:proofErr w:type="spellEnd"/>
+          </w:p>
+        </w:tc>
+        <w:tc>
+          <w:tcPr>
+            <w:tcW w:w="683" w:type="pct"/>
+          </w:tcPr>
+          <w:p>
+            <w:pPr>
+              <w:jc w:val="center"/>
+            </w:pPr>
+            <w:r>
+              <w:t>0</w:t>
+            </w:r>
+          </w:p>
+        </w:tc>
+        <w:tc>
+          <w:tcPr>
+            <w:tcW w:w="2284" w:type="pct"/>
+          </w:tcPr>
+          <w:p>
+            <w:r>
+              <w:t xml:space="preserve">MMCM lock signal synchronized with </w:t>
+            </w:r>
+            <w:proofErr w:type="spellStart"/>
+            <w:r>
+              <w:t>RefClk</w:t>
+            </w:r>
+            <w:proofErr w:type="spellEnd"/>
+            <w:r>
+              <w:t>.</w:t>
+            </w:r>
+          </w:p>
+        </w:tc>
+      </w:tr>
+      <w:tr>
+        <w:trPr>
+          <w:cnfStyle w:val="000000010000" w:firstRow="0" w:lastRow="0" w:firstColumn="0" w:lastColumn="0" w:oddVBand="0" w:evenVBand="0" w:oddHBand="0" w:evenHBand="1" w:firstRowFirstColumn="0" w:firstRowLastColumn="0" w:lastRowFirstColumn="0" w:lastRowLastColumn="0"/>
+          <w:cantSplit/>
+        </w:trPr>
+        <w:tc>
+          <w:tcPr>
+            <w:tcW w:w="1921" w:type="pct"/>
+          </w:tcPr>
+          <w:p>
+            <w:proofErr w:type="spellStart"/>
+            <w:r>
+              <w:lastRenderedPageBreak/>
+              <w:t>Clocking</w:t>
+            </w:r>
+            <w:r>
+              <w:t>_Locked</w:t>
+            </w:r>
+            <w:proofErr w:type="spellEnd"/>
+          </w:p>
+        </w:tc>
+        <w:tc>
+          <w:tcPr>
+            <w:tcW w:w="683" w:type="pct"/>
+          </w:tcPr>
+          <w:p>
+            <w:pPr>
+              <w:jc w:val="center"/>
+            </w:pPr>
+            <w:r>
+              <w:t>0</w:t>
+            </w:r>
+          </w:p>
+        </w:tc>
+        <w:tc>
+          <w:tcPr>
+            <w:tcW w:w="2284" w:type="pct"/>
+          </w:tcPr>
+          <w:p>
+            <w:pPr>
+              <w:keepNext/>
+            </w:pPr>
+            <w:r>
+              <w:rPr>
+                <w:rFonts w:eastAsia="Calibri" w:cs="Arial"/>
+                <w:szCs w:val="22"/>
+              </w:rPr>
+              <w:t xml:space="preserve">The delayed version of the MMCM lock that </w:t>
+            </w:r>
+            <w:proofErr w:type="gramStart"/>
+            <w:r>
+              <w:rPr>
+                <w:rFonts w:eastAsia="Calibri" w:cs="Arial"/>
+                <w:szCs w:val="22"/>
+              </w:rPr>
+              <w:t>takes into account</w:t>
+            </w:r>
+            <w:proofErr w:type="gramEnd"/>
+            <w:r>
+              <w:rPr>
+                <w:rFonts w:eastAsia="Calibri" w:cs="Arial"/>
+                <w:szCs w:val="22"/>
+              </w:rPr>
+              <w:t xml:space="preserve"> the BUFR reset period to signal that all clock signals are now stable.</w:t>
+            </w:r>
+          </w:p>
+        </w:tc>
+      </w:tr>
+    </w:tbl>
+    <w:p>
+      <w:pPr>
+        <w:pStyle w:val="Caption"/>
+      </w:pPr>
+      <w:r>
+        <w:t xml:space="preserve">Table </w:t>
+      </w:r>
+      <w:fldSimple w:instr=" SEQ Table \* ARABIC ">
+        <w:r>
+          <w:rPr>
+            <w:noProof/>
+          </w:rPr>
+          <w:t>3</w:t>
+        </w:r>
+      </w:fldSimple>
+      <w:r>
+        <w:t xml:space="preserve"> Debug signals available in the </w:t>
+      </w:r>
+      <w:proofErr w:type="spellStart"/>
+      <w:r>
+        <w:t>RefClk</w:t>
+      </w:r>
+      <w:proofErr w:type="spellEnd"/>
+      <w:r>
+        <w:t xml:space="preserve"> domain ILA</w:t>
+      </w:r>
+    </w:p>
+    <w:p>
+      <w:r>
+        <w:t xml:space="preserve">The </w:t>
+      </w:r>
+      <w:proofErr w:type="spellStart"/>
+      <w:r>
+        <w:t>PixelClk</w:t>
+      </w:r>
+      <w:proofErr w:type="spellEnd"/>
+      <w:r>
+        <w:t xml:space="preserve"> domain ILA probes signals related to data decoding logic. The </w:t>
+      </w:r>
+      <w:proofErr w:type="spellStart"/>
+      <w:r>
+        <w:t>PixelClk</w:t>
+      </w:r>
+      <w:proofErr w:type="spellEnd"/>
+      <w:r>
+        <w:t xml:space="preserve"> ILA can be triggered from the </w:t>
+      </w:r>
+      <w:proofErr w:type="spellStart"/>
+      <w:r>
+        <w:t>RefClk</w:t>
+      </w:r>
+      <w:proofErr w:type="spellEnd"/>
+      <w:r>
+        <w:t xml:space="preserve"> ILA </w:t>
+      </w:r>
+      <w:proofErr w:type="spellStart"/>
+      <w:r>
+        <w:t>trig_out</w:t>
+      </w:r>
+      <w:proofErr w:type="spellEnd"/>
+      <w:r>
+        <w:t xml:space="preserve"> port too.</w:t>
+      </w:r>
+    </w:p>
+    <w:tbl>
+      <w:tblPr>
+        <w:tblStyle w:val="Digilent3"/>
+        <w:tblW w:w="5000" w:type="pct"/>
+        <w:tblLook w:val="04A0" w:firstRow="1" w:lastRow="0" w:firstColumn="1" w:lastColumn="0" w:noHBand="0" w:noVBand="1"/>
+      </w:tblPr>
+      <w:tblGrid>
+        <w:gridCol w:w="3791"/>
+        <w:gridCol w:w="1368"/>
+        <w:gridCol w:w="4497"/>
+      </w:tblGrid>
+      <w:tr>
+        <w:trPr>
+          <w:cnfStyle w:val="100000000000" w:firstRow="1" w:lastRow="0" w:firstColumn="0" w:lastColumn="0" w:oddVBand="0" w:evenVBand="0" w:oddHBand="0" w:evenHBand="0" w:firstRowFirstColumn="0" w:firstRowLastColumn="0" w:lastRowFirstColumn="0" w:lastRowLastColumn="0"/>
+          <w:cantSplit/>
+          <w:tblHeader/>
+        </w:trPr>
+        <w:tc>
+          <w:tcPr>
+            <w:tcW w:w="1932" w:type="pct"/>
+          </w:tcPr>
+          <w:p>
+            <w:pPr>
+              <w:jc w:val="center"/>
+              <w:rPr>
+                <w:b w:val="0"/>
+              </w:rPr>
+            </w:pPr>
+            <w:r>
+              <w:rPr>
+                <w:b w:val="0"/>
+              </w:rPr>
+              <w:t>Signal Name</w:t>
+            </w:r>
+          </w:p>
+        </w:tc>
+        <w:tc>
+          <w:tcPr>
+            <w:tcW w:w="688" w:type="pct"/>
+          </w:tcPr>
+          <w:p>
+            <w:pPr>
+              <w:jc w:val="center"/>
+              <w:rPr>
+                <w:b w:val="0"/>
+              </w:rPr>
+            </w:pPr>
+            <w:proofErr w:type="spellStart"/>
+            <w:r>
+              <w:rPr>
+                <w:b w:val="0"/>
+              </w:rPr>
+              <w:t>Init</w:t>
+            </w:r>
+            <w:proofErr w:type="spellEnd"/>
+            <w:r>
+              <w:rPr>
+                <w:b w:val="0"/>
+              </w:rPr>
+              <w:t xml:space="preserve"> Stat</w:t>
+            </w:r>
+            <w:r>
+              <w:rPr>
+                <w:b w:val="0"/>
+              </w:rPr>
+              <w:t>e</w:t>
+            </w:r>
+          </w:p>
+        </w:tc>
+        <w:tc>
+          <w:tcPr>
+            <w:tcW w:w="2298" w:type="pct"/>
+          </w:tcPr>
+          <w:p>
+            <w:pPr>
+              <w:jc w:val="center"/>
+              <w:rPr>
+                <w:b w:val="0"/>
+              </w:rPr>
+            </w:pPr>
+            <w:r>
+              <w:rPr>
+                <w:b w:val="0"/>
+              </w:rPr>
+              <w:t>Description</w:t>
+            </w:r>
+          </w:p>
+        </w:tc>
+      </w:tr>
+      <w:tr>
+        <w:trPr>
+          <w:cnfStyle w:val="000000100000" w:firstRow="0" w:lastRow="0" w:firstColumn="0" w:lastColumn="0" w:oddVBand="0" w:evenVBand="0" w:oddHBand="1" w:evenHBand="0" w:firstRowFirstColumn="0" w:firstRowLastColumn="0" w:lastRowFirstColumn="0" w:lastRowLastColumn="0"/>
+          <w:cantSplit/>
+        </w:trPr>
+        <w:tc>
+          <w:tcPr>
+            <w:tcW w:w="1932" w:type="pct"/>
+          </w:tcPr>
+          <w:p>
+            <w:proofErr w:type="spellStart"/>
+            <w:r>
+              <w:t>pLockLostRst</w:t>
+            </w:r>
+            <w:proofErr w:type="spellEnd"/>
+          </w:p>
+        </w:tc>
+        <w:tc>
+          <w:tcPr>
+            <w:tcW w:w="688" w:type="pct"/>
+          </w:tcPr>
+          <w:p>
+            <w:pPr>
+              <w:jc w:val="center"/>
+            </w:pPr>
+            <w:r>
+              <w:t>1</w:t>
+            </w:r>
+          </w:p>
+        </w:tc>
+        <w:tc>
+          <w:tcPr>
+            <w:tcW w:w="2298" w:type="pct"/>
+          </w:tcPr>
+          <w:p>
+            <w:r>
+              <w:t xml:space="preserve">Active-high reset signal </w:t>
+            </w:r>
+            <w:r>
+              <w:t xml:space="preserve">for data decoding logic, when there is no stable </w:t>
+            </w:r>
+            <w:proofErr w:type="spellStart"/>
+            <w:r>
+              <w:t>PixelClk</w:t>
+            </w:r>
+            <w:proofErr w:type="spellEnd"/>
+            <w:r>
+              <w:t xml:space="preserve"> (</w:t>
+            </w:r>
+            <w:proofErr w:type="spellStart"/>
+            <w:r>
+              <w:t>Clocking</w:t>
+            </w:r>
+            <w:r>
+              <w:t>_Locked</w:t>
+            </w:r>
+            <w:proofErr w:type="spellEnd"/>
+            <w:r>
+              <w:t xml:space="preserve"> is de-asserted).</w:t>
+            </w:r>
+          </w:p>
+        </w:tc>
+      </w:tr>
+      <w:tr>
+        <w:trPr>
+          <w:cnfStyle w:val="000000010000" w:firstRow="0" w:lastRow="0" w:firstColumn="0" w:lastColumn="0" w:oddVBand="0" w:evenVBand="0" w:oddHBand="0" w:evenHBand="1" w:firstRowFirstColumn="0" w:firstRowLastColumn="0" w:lastRowFirstColumn="0" w:lastRowLastColumn="0"/>
+          <w:cantSplit/>
+        </w:trPr>
+        <w:tc>
+          <w:tcPr>
+            <w:tcW w:w="1932" w:type="pct"/>
+          </w:tcPr>
+          <w:p>
+            <w:proofErr w:type="spellStart"/>
+            <w:proofErr w:type="gramStart"/>
+            <w:r>
+              <w:t>pAlignErr</w:t>
+            </w:r>
+            <w:proofErr w:type="spellEnd"/>
+            <w:r>
+              <w:t>[</w:t>
+            </w:r>
+            <w:proofErr w:type="gramEnd"/>
+            <w:r>
+              <w:t>2:0]</w:t>
+            </w:r>
+          </w:p>
+        </w:tc>
+        <w:tc>
+          <w:tcPr>
+            <w:tcW w:w="688" w:type="pct"/>
+          </w:tcPr>
+          <w:p>
+            <w:pPr>
+              <w:jc w:val="center"/>
+            </w:pPr>
+            <w:r>
+              <w:t>0</w:t>
+            </w:r>
+          </w:p>
+        </w:tc>
+        <w:tc>
+          <w:tcPr>
+            <w:tcW w:w="2298" w:type="pct"/>
+          </w:tcPr>
+          <w:p>
+            <w:r>
+              <w:t>Per-channel alignment error status signal.</w:t>
+            </w:r>
+            <w:r>
+              <w:t xml:space="preserve"> Alignment error happens when no valid tokens were found and all fine (intra-bit) alignment options are exhausted. Will trigger coarse (inter-bit) alignment attempt. Expected to happen during normal alignment attempts.</w:t>
+            </w:r>
+          </w:p>
+        </w:tc>
+      </w:tr>
+      <w:tr>
+        <w:trPr>
+          <w:cnfStyle w:val="000000100000" w:firstRow="0" w:lastRow="0" w:firstColumn="0" w:lastColumn="0" w:oddVBand="0" w:evenVBand="0" w:oddHBand="1" w:evenHBand="0" w:firstRowFirstColumn="0" w:firstRowLastColumn="0" w:lastRowFirstColumn="0" w:lastRowLastColumn="0"/>
+          <w:cantSplit/>
+        </w:trPr>
+        <w:tc>
+          <w:tcPr>
+            <w:tcW w:w="1932" w:type="pct"/>
+          </w:tcPr>
+          <w:p>
+            <w:proofErr w:type="spellStart"/>
+            <w:proofErr w:type="gramStart"/>
+            <w:r>
+              <w:t>pBitslip</w:t>
+            </w:r>
+            <w:proofErr w:type="spellEnd"/>
+            <w:r>
+              <w:t>[</w:t>
+            </w:r>
+            <w:proofErr w:type="gramEnd"/>
+            <w:r>
+              <w:t>2:0]</w:t>
+            </w:r>
+          </w:p>
+        </w:tc>
+        <w:tc>
+          <w:tcPr>
+            <w:tcW w:w="688" w:type="pct"/>
+          </w:tcPr>
+          <w:p>
+            <w:pPr>
+              <w:jc w:val="center"/>
+            </w:pPr>
+            <w:r>
+              <w:t>0</w:t>
+            </w:r>
+          </w:p>
+        </w:tc>
+        <w:tc>
+          <w:tcPr>
+            <w:tcW w:w="2298" w:type="pct"/>
+          </w:tcPr>
+          <w:p>
+            <w:r>
+              <w:t xml:space="preserve">Per-channel coarse alignment. Triggers the </w:t>
+            </w:r>
+            <w:proofErr w:type="spellStart"/>
+            <w:r>
+              <w:t>bitslip</w:t>
+            </w:r>
+            <w:proofErr w:type="spellEnd"/>
+            <w:r>
+              <w:t xml:space="preserve"> functionality of the ISERDESE2 primitives. Alignment should be achieved in at most 10 </w:t>
+            </w:r>
+            <w:proofErr w:type="spellStart"/>
+            <w:r>
+              <w:t>bitslip</w:t>
+            </w:r>
+            <w:proofErr w:type="spellEnd"/>
+            <w:r>
+              <w:t xml:space="preserve"> attempts.</w:t>
+            </w:r>
+          </w:p>
+        </w:tc>
+      </w:tr>
+      <w:tr>
+        <w:trPr>
+          <w:cnfStyle w:val="000000010000" w:firstRow="0" w:lastRow="0" w:firstColumn="0" w:lastColumn="0" w:oddVBand="0" w:evenVBand="0" w:oddHBand="0" w:evenHBand="1" w:firstRowFirstColumn="0" w:firstRowLastColumn="0" w:lastRowFirstColumn="0" w:lastRowLastColumn="0"/>
+          <w:cantSplit/>
+        </w:trPr>
+        <w:tc>
+          <w:tcPr>
+            <w:tcW w:w="1932" w:type="pct"/>
+          </w:tcPr>
+          <w:p>
+            <w:proofErr w:type="spellStart"/>
+            <w:proofErr w:type="gramStart"/>
+            <w:r>
+              <w:t>pEyeSize</w:t>
+            </w:r>
+            <w:proofErr w:type="spellEnd"/>
+            <w:r>
+              <w:t>[</w:t>
+            </w:r>
+            <w:proofErr w:type="gramEnd"/>
+            <w:r>
+              <w:t>2:0][4:0]</w:t>
+            </w:r>
+          </w:p>
+        </w:tc>
+        <w:tc>
+          <w:tcPr>
+            <w:tcW w:w="688" w:type="pct"/>
+          </w:tcPr>
+          <w:p>
+            <w:pPr>
+              <w:jc w:val="center"/>
+            </w:pPr>
+            <w:r>
+              <w:t>0</w:t>
+            </w:r>
+          </w:p>
+        </w:tc>
+        <w:tc>
+          <w:tcPr>
+            <w:tcW w:w="2298" w:type="pct"/>
+          </w:tcPr>
+          <w:p>
+            <w:r>
+              <w:t xml:space="preserve">Per-channel tap delay value in use after alignment lock. This value shows how many tap increments were showing valid data during fine alignment. The bigger the value, the better the signal quality. </w:t>
+            </w:r>
+          </w:p>
+        </w:tc>
+      </w:tr>
+      <w:tr>
+        <w:trPr>
+          <w:cnfStyle w:val="000000100000" w:firstRow="0" w:lastRow="0" w:firstColumn="0" w:lastColumn="0" w:oddVBand="0" w:evenVBand="0" w:oddHBand="1" w:evenHBand="0" w:firstRowFirstColumn="0" w:firstRowLastColumn="0" w:lastRowFirstColumn="0" w:lastRowLastColumn="0"/>
+          <w:cantSplit/>
+        </w:trPr>
+        <w:tc>
+          <w:tcPr>
+            <w:tcW w:w="1932" w:type="pct"/>
+          </w:tcPr>
+          <w:p>
+            <w:proofErr w:type="spellStart"/>
+            <w:proofErr w:type="gramStart"/>
+            <w:r>
+              <w:t>pVld</w:t>
+            </w:r>
+            <w:proofErr w:type="spellEnd"/>
+            <w:r>
+              <w:t>[</w:t>
+            </w:r>
+            <w:proofErr w:type="gramEnd"/>
+            <w:r>
+              <w:t>2:0]</w:t>
+            </w:r>
+          </w:p>
+        </w:tc>
+        <w:tc>
+          <w:tcPr>
+            <w:tcW w:w="688" w:type="pct"/>
+          </w:tcPr>
+          <w:p>
+            <w:pPr>
+              <w:jc w:val="center"/>
+            </w:pPr>
+            <w:r>
+              <w:t>0</w:t>
+            </w:r>
+          </w:p>
+        </w:tc>
+        <w:tc>
+          <w:tcPr>
+            <w:tcW w:w="2298" w:type="pct"/>
+          </w:tcPr>
+          <w:p>
+            <w:pPr>
+              <w:keepNext/>
+            </w:pPr>
+            <w:r>
+              <w:rPr>
+                <w:rFonts w:eastAsia="Calibri" w:cs="Arial"/>
+                <w:szCs w:val="22"/>
+              </w:rPr>
+              <w:t>Per-channel status signal of data alignment. Asserted when intra-channel alignment is complete and the channel receives valid tokens. When all channels are valid, channel bonding starts</w:t>
+            </w:r>
+          </w:p>
+        </w:tc>
+      </w:tr>
+      <w:tr>
+        <w:trPr>
+          <w:cnfStyle w:val="000000010000" w:firstRow="0" w:lastRow="0" w:firstColumn="0" w:lastColumn="0" w:oddVBand="0" w:evenVBand="0" w:oddHBand="0" w:evenHBand="1" w:firstRowFirstColumn="0" w:firstRowLastColumn="0" w:lastRowFirstColumn="0" w:lastRowLastColumn="0"/>
+          <w:cantSplit/>
+        </w:trPr>
+        <w:tc>
+          <w:tcPr>
+            <w:tcW w:w="1932" w:type="pct"/>
+          </w:tcPr>
+          <w:p>
+            <w:proofErr w:type="spellStart"/>
+            <w:proofErr w:type="gramStart"/>
+            <w:r>
+              <w:t>pRdy</w:t>
+            </w:r>
+            <w:proofErr w:type="spellEnd"/>
+            <w:r>
+              <w:t>[</w:t>
+            </w:r>
+            <w:proofErr w:type="gramEnd"/>
+            <w:r>
+              <w:t>2:0]</w:t>
+            </w:r>
+          </w:p>
+        </w:tc>
+        <w:tc>
+          <w:tcPr>
+            <w:tcW w:w="688" w:type="pct"/>
+          </w:tcPr>
+          <w:p>
+            <w:pPr>
+              <w:jc w:val="center"/>
+            </w:pPr>
+            <w:r>
+              <w:t>0</w:t>
+            </w:r>
+          </w:p>
+        </w:tc>
+        <w:tc>
+          <w:tcPr>
+            <w:tcW w:w="2298" w:type="pct"/>
+          </w:tcPr>
+          <w:p>
+            <w:r>
+              <w:t xml:space="preserve">Per-channel status signal of </w:t>
+            </w:r>
+            <w:r>
+              <w:t>channel bonding. Asserted when inter-channel alignment is achieved and channel skew is eliminated.</w:t>
+            </w:r>
+            <w:bookmarkStart w:id="4" w:name="_GoBack"/>
+            <w:bookmarkEnd w:id="4"/>
+          </w:p>
+        </w:tc>
+      </w:tr>
+    </w:tbl>
+    <w:p>
+      <w:pPr>
+        <w:pStyle w:val="Caption"/>
+      </w:pPr>
+      <w:r>
+        <w:t xml:space="preserve">Table </w:t>
+      </w:r>
+      <w:fldSimple w:instr=" SEQ Table \* ARABIC ">
+        <w:r>
+          <w:rPr>
+            <w:noProof/>
+          </w:rPr>
+          <w:t>4</w:t>
+        </w:r>
+      </w:fldSimple>
+      <w:r>
+        <w:t xml:space="preserve"> Debug signals available in the </w:t>
+      </w:r>
+      <w:proofErr w:type="spellStart"/>
+      <w:r>
+        <w:t>PixelClk</w:t>
+      </w:r>
+      <w:proofErr w:type="spellEnd"/>
+      <w:r>
+        <w:t xml:space="preserve"> domain ILA</w:t>
+      </w:r>
+    </w:p>
+    <w:p/>
+    <w:p>
+      <w:pPr>
+        <w:pStyle w:val="Heading1"/>
+      </w:pPr>
       <w:r>
         <w:t>References</w:t>
       </w:r>
@@ -4233,6 +5248,7 @@
         <w:spacing w:after="0" w:line="240" w:lineRule="auto"/>
       </w:pPr>
       <w:r>
+        <w:lastRenderedPageBreak/>
         <w:t xml:space="preserve">Xilinx Inc., </w:t>
       </w:r>
       <w:r>
@@ -4310,7 +5326,7 @@
 </file>
 
 <file path=word/endnotes.xml><?xml version="1.0" encoding="utf-8"?>
-<w:endnotes xmlns:wpc="http://schemas.microsoft.com/office/word/2010/wordprocessingCanvas" xmlns:cx="http://schemas.microsoft.com/office/drawing/2014/chartex" xmlns:cx1="http://schemas.microsoft.com/office/drawing/2015/9/8/chartex" xmlns:cx2="http://schemas.microsoft.com/office/drawing/2015/10/21/chartex" xmlns:cx3="http://schemas.microsoft.com/office/drawing/2016/5/9/chartex" xmlns:cx4="http://schemas.microsoft.com/office/drawing/2016/5/10/chartex" xmlns:cx5="http://schemas.microsoft.com/office/drawing/2016/5/11/chartex" xmlns:mc="http://schemas.openxmlformats.org/markup-compatibility/2006" xmlns:o="urn:schemas-microsoft-com:office:office" xmlns:r="http://schemas.openxmlformats.org/officeDocument/2006/relationships" xmlns:m="http://schemas.openxmlformats.org/officeDocument/2006/math" xmlns:v="urn:schemas-microsoft-com:vml" xmlns:wp14="http://schemas.microsoft.com/office/word/2010/wordprocessingDrawing" xmlns:wp="http://schemas.openxmlformats.org/drawingml/2006/wordprocessingDrawing" xmlns:w10="urn:schemas-microsoft-com:office:word" xmlns:w="http://schemas.openxmlformats.org/wordprocessingml/2006/main" xmlns:w14="http://schemas.microsoft.com/office/word/2010/wordml" xmlns:w15="http://schemas.microsoft.com/office/word/2012/wordml" xmlns:w16se="http://schemas.microsoft.com/office/word/2015/wordml/symex" xmlns:wpg="http://schemas.microsoft.com/office/word/2010/wordprocessingGroup" xmlns:wpi="http://schemas.microsoft.com/office/word/2010/wordprocessingInk" xmlns:wne="http://schemas.microsoft.com/office/word/2006/wordml" xmlns:wps="http://schemas.microsoft.com/office/word/2010/wordprocessingShape" mc:Ignorable="w14 w15 w16se wp14">
+<w:endnotes xmlns:wpc="http://schemas.microsoft.com/office/word/2010/wordprocessingCanvas" xmlns:cx="http://schemas.microsoft.com/office/drawing/2014/chartex" xmlns:cx1="http://schemas.microsoft.com/office/drawing/2015/9/8/chartex" xmlns:cx2="http://schemas.microsoft.com/office/drawing/2015/10/21/chartex" xmlns:cx3="http://schemas.microsoft.com/office/drawing/2016/5/9/chartex" xmlns:cx4="http://schemas.microsoft.com/office/drawing/2016/5/10/chartex" xmlns:cx5="http://schemas.microsoft.com/office/drawing/2016/5/11/chartex" xmlns:cx6="http://schemas.microsoft.com/office/drawing/2016/5/12/chartex" xmlns:cx7="http://schemas.microsoft.com/office/drawing/2016/5/13/chartex" xmlns:cx8="http://schemas.microsoft.com/office/drawing/2016/5/14/chartex" xmlns:mc="http://schemas.openxmlformats.org/markup-compatibility/2006" xmlns:aink="http://schemas.microsoft.com/office/drawing/2016/ink" xmlns:am3d="http://schemas.microsoft.com/office/drawing/2017/model3d" xmlns:o="urn:schemas-microsoft-com:office:office" xmlns:r="http://schemas.openxmlformats.org/officeDocument/2006/relationships" xmlns:m="http://schemas.openxmlformats.org/officeDocument/2006/math" xmlns:v="urn:schemas-microsoft-com:vml" xmlns:wp14="http://schemas.microsoft.com/office/word/2010/wordprocessingDrawing" xmlns:wp="http://schemas.openxmlformats.org/drawingml/2006/wordprocessingDrawing" xmlns:w10="urn:schemas-microsoft-com:office:word" xmlns:w="http://schemas.openxmlformats.org/wordprocessingml/2006/main" xmlns:w14="http://schemas.microsoft.com/office/word/2010/wordml" xmlns:w15="http://schemas.microsoft.com/office/word/2012/wordml" xmlns:w16cid="http://schemas.microsoft.com/office/word/2016/wordml/cid" xmlns:w16se="http://schemas.microsoft.com/office/word/2015/wordml/symex" xmlns:wpg="http://schemas.microsoft.com/office/word/2010/wordprocessingGroup" xmlns:wpi="http://schemas.microsoft.com/office/word/2010/wordprocessingInk" xmlns:wne="http://schemas.microsoft.com/office/word/2006/wordml" xmlns:wps="http://schemas.microsoft.com/office/word/2010/wordprocessingShape" mc:Ignorable="w14 w15 w16se w16cid wp14">
   <w:endnote w:type="separator" w:id="-1">
     <w:p>
       <w:r>
@@ -4329,7 +5345,7 @@
 </file>
 
 <file path=word/footer1.xml><?xml version="1.0" encoding="utf-8"?>
-<w:ftr xmlns:wpc="http://schemas.microsoft.com/office/word/2010/wordprocessingCanvas" xmlns:cx="http://schemas.microsoft.com/office/drawing/2014/chartex" xmlns:cx1="http://schemas.microsoft.com/office/drawing/2015/9/8/chartex" xmlns:cx2="http://schemas.microsoft.com/office/drawing/2015/10/21/chartex" xmlns:cx3="http://schemas.microsoft.com/office/drawing/2016/5/9/chartex" xmlns:cx4="http://schemas.microsoft.com/office/drawing/2016/5/10/chartex" xmlns:cx5="http://schemas.microsoft.com/office/drawing/2016/5/11/chartex" xmlns:mc="http://schemas.openxmlformats.org/markup-compatibility/2006" xmlns:o="urn:schemas-microsoft-com:office:office" xmlns:r="http://schemas.openxmlformats.org/officeDocument/2006/relationships" xmlns:m="http://schemas.openxmlformats.org/officeDocument/2006/math" xmlns:v="urn:schemas-microsoft-com:vml" xmlns:wp14="http://schemas.microsoft.com/office/word/2010/wordprocessingDrawing" xmlns:wp="http://schemas.openxmlformats.org/drawingml/2006/wordprocessingDrawing" xmlns:w10="urn:schemas-microsoft-com:office:word" xmlns:w="http://schemas.openxmlformats.org/wordprocessingml/2006/main" xmlns:w14="http://schemas.microsoft.com/office/word/2010/wordml" xmlns:w15="http://schemas.microsoft.com/office/word/2012/wordml" xmlns:w16se="http://schemas.microsoft.com/office/word/2015/wordml/symex" xmlns:wpg="http://schemas.microsoft.com/office/word/2010/wordprocessingGroup" xmlns:wpi="http://schemas.microsoft.com/office/word/2010/wordprocessingInk" xmlns:wne="http://schemas.microsoft.com/office/word/2006/wordml" xmlns:wps="http://schemas.microsoft.com/office/word/2010/wordprocessingShape" mc:Ignorable="w14 w15 w16se wp14">
+<w:ftr xmlns:wpc="http://schemas.microsoft.com/office/word/2010/wordprocessingCanvas" xmlns:cx="http://schemas.microsoft.com/office/drawing/2014/chartex" xmlns:cx1="http://schemas.microsoft.com/office/drawing/2015/9/8/chartex" xmlns:cx2="http://schemas.microsoft.com/office/drawing/2015/10/21/chartex" xmlns:cx3="http://schemas.microsoft.com/office/drawing/2016/5/9/chartex" xmlns:cx4="http://schemas.microsoft.com/office/drawing/2016/5/10/chartex" xmlns:cx5="http://schemas.microsoft.com/office/drawing/2016/5/11/chartex" xmlns:cx6="http://schemas.microsoft.com/office/drawing/2016/5/12/chartex" xmlns:cx7="http://schemas.microsoft.com/office/drawing/2016/5/13/chartex" xmlns:cx8="http://schemas.microsoft.com/office/drawing/2016/5/14/chartex" xmlns:mc="http://schemas.openxmlformats.org/markup-compatibility/2006" xmlns:aink="http://schemas.microsoft.com/office/drawing/2016/ink" xmlns:am3d="http://schemas.microsoft.com/office/drawing/2017/model3d" xmlns:o="urn:schemas-microsoft-com:office:office" xmlns:r="http://schemas.openxmlformats.org/officeDocument/2006/relationships" xmlns:m="http://schemas.openxmlformats.org/officeDocument/2006/math" xmlns:v="urn:schemas-microsoft-com:vml" xmlns:wp14="http://schemas.microsoft.com/office/word/2010/wordprocessingDrawing" xmlns:wp="http://schemas.openxmlformats.org/drawingml/2006/wordprocessingDrawing" xmlns:w10="urn:schemas-microsoft-com:office:word" xmlns:w="http://schemas.openxmlformats.org/wordprocessingml/2006/main" xmlns:w14="http://schemas.microsoft.com/office/word/2010/wordml" xmlns:w15="http://schemas.microsoft.com/office/word/2012/wordml" xmlns:w16cid="http://schemas.microsoft.com/office/word/2016/wordml/cid" xmlns:w16se="http://schemas.microsoft.com/office/word/2015/wordml/symex" xmlns:wpg="http://schemas.microsoft.com/office/word/2010/wordprocessingGroup" xmlns:wpi="http://schemas.microsoft.com/office/word/2010/wordprocessingInk" xmlns:wne="http://schemas.microsoft.com/office/word/2006/wordml" xmlns:wps="http://schemas.microsoft.com/office/word/2010/wordprocessingShape" mc:Ignorable="w14 w15 w16se w16cid wp14">
   <w:tbl>
     <w:tblPr>
       <w:tblStyle w:val="TableGrid"/>
@@ -4437,7 +5453,7 @@
               <w:noProof/>
               <w:sz w:val="20"/>
             </w:rPr>
-            <w:t>8</w:t>
+            <w:t>10</w:t>
           </w:r>
           <w:r>
             <w:rPr>
@@ -4452,16 +5468,31 @@
             </w:rPr>
             <w:t xml:space="preserve"> of </w:t>
           </w:r>
-          <w:fldSimple w:instr=" NUMPAGES  \* Arabic  \* MERGEFORMAT ">
-            <w:r>
-              <w:rPr>
-                <w:b/>
-                <w:noProof/>
-                <w:sz w:val="20"/>
-              </w:rPr>
-              <w:t>8</w:t>
-            </w:r>
-          </w:fldSimple>
+          <w:r>
+            <w:fldChar w:fldCharType="begin"/>
+          </w:r>
+          <w:r>
+            <w:instrText xml:space="preserve"> NUMPAGES  \* Arabic  \* MERGEFORMAT </w:instrText>
+          </w:r>
+          <w:r>
+            <w:fldChar w:fldCharType="separate"/>
+          </w:r>
+          <w:r>
+            <w:rPr>
+              <w:b/>
+              <w:noProof/>
+              <w:sz w:val="20"/>
+            </w:rPr>
+            <w:t>10</w:t>
+          </w:r>
+          <w:r>
+            <w:rPr>
+              <w:b/>
+              <w:noProof/>
+              <w:sz w:val="20"/>
+            </w:rPr>
+            <w:fldChar w:fldCharType="end"/>
+          </w:r>
         </w:p>
       </w:tc>
     </w:tr>
@@ -4475,7 +5506,7 @@
 </file>
 
 <file path=word/footer2.xml><?xml version="1.0" encoding="utf-8"?>
-<w:ftr xmlns:wpc="http://schemas.microsoft.com/office/word/2010/wordprocessingCanvas" xmlns:cx="http://schemas.microsoft.com/office/drawing/2014/chartex" xmlns:cx1="http://schemas.microsoft.com/office/drawing/2015/9/8/chartex" xmlns:cx2="http://schemas.microsoft.com/office/drawing/2015/10/21/chartex" xmlns:cx3="http://schemas.microsoft.com/office/drawing/2016/5/9/chartex" xmlns:cx4="http://schemas.microsoft.com/office/drawing/2016/5/10/chartex" xmlns:cx5="http://schemas.microsoft.com/office/drawing/2016/5/11/chartex" xmlns:mc="http://schemas.openxmlformats.org/markup-compatibility/2006" xmlns:o="urn:schemas-microsoft-com:office:office" xmlns:r="http://schemas.openxmlformats.org/officeDocument/2006/relationships" xmlns:m="http://schemas.openxmlformats.org/officeDocument/2006/math" xmlns:v="urn:schemas-microsoft-com:vml" xmlns:wp14="http://schemas.microsoft.com/office/word/2010/wordprocessingDrawing" xmlns:wp="http://schemas.openxmlformats.org/drawingml/2006/wordprocessingDrawing" xmlns:w10="urn:schemas-microsoft-com:office:word" xmlns:w="http://schemas.openxmlformats.org/wordprocessingml/2006/main" xmlns:w14="http://schemas.microsoft.com/office/word/2010/wordml" xmlns:w15="http://schemas.microsoft.com/office/word/2012/wordml" xmlns:w16se="http://schemas.microsoft.com/office/word/2015/wordml/symex" xmlns:wpg="http://schemas.microsoft.com/office/word/2010/wordprocessingGroup" xmlns:wpi="http://schemas.microsoft.com/office/word/2010/wordprocessingInk" xmlns:wne="http://schemas.microsoft.com/office/word/2006/wordml" xmlns:wps="http://schemas.microsoft.com/office/word/2010/wordprocessingShape" mc:Ignorable="w14 w15 w16se wp14">
+<w:ftr xmlns:wpc="http://schemas.microsoft.com/office/word/2010/wordprocessingCanvas" xmlns:cx="http://schemas.microsoft.com/office/drawing/2014/chartex" xmlns:cx1="http://schemas.microsoft.com/office/drawing/2015/9/8/chartex" xmlns:cx2="http://schemas.microsoft.com/office/drawing/2015/10/21/chartex" xmlns:cx3="http://schemas.microsoft.com/office/drawing/2016/5/9/chartex" xmlns:cx4="http://schemas.microsoft.com/office/drawing/2016/5/10/chartex" xmlns:cx5="http://schemas.microsoft.com/office/drawing/2016/5/11/chartex" xmlns:cx6="http://schemas.microsoft.com/office/drawing/2016/5/12/chartex" xmlns:cx7="http://schemas.microsoft.com/office/drawing/2016/5/13/chartex" xmlns:cx8="http://schemas.microsoft.com/office/drawing/2016/5/14/chartex" xmlns:mc="http://schemas.openxmlformats.org/markup-compatibility/2006" xmlns:aink="http://schemas.microsoft.com/office/drawing/2016/ink" xmlns:am3d="http://schemas.microsoft.com/office/drawing/2017/model3d" xmlns:o="urn:schemas-microsoft-com:office:office" xmlns:r="http://schemas.openxmlformats.org/officeDocument/2006/relationships" xmlns:m="http://schemas.openxmlformats.org/officeDocument/2006/math" xmlns:v="urn:schemas-microsoft-com:vml" xmlns:wp14="http://schemas.microsoft.com/office/word/2010/wordprocessingDrawing" xmlns:wp="http://schemas.openxmlformats.org/drawingml/2006/wordprocessingDrawing" xmlns:w10="urn:schemas-microsoft-com:office:word" xmlns:w="http://schemas.openxmlformats.org/wordprocessingml/2006/main" xmlns:w14="http://schemas.microsoft.com/office/word/2010/wordml" xmlns:w15="http://schemas.microsoft.com/office/word/2012/wordml" xmlns:w16cid="http://schemas.microsoft.com/office/word/2016/wordml/cid" xmlns:w16se="http://schemas.microsoft.com/office/word/2015/wordml/symex" xmlns:wpg="http://schemas.microsoft.com/office/word/2010/wordprocessingGroup" xmlns:wpi="http://schemas.microsoft.com/office/word/2010/wordprocessingInk" xmlns:wne="http://schemas.microsoft.com/office/word/2006/wordml" xmlns:wps="http://schemas.microsoft.com/office/word/2010/wordprocessingShape" mc:Ignorable="w14 w15 w16se w16cid wp14">
   <w:tbl>
     <w:tblPr>
       <w:tblStyle w:val="TableGrid"/>
@@ -4648,21 +5679,36 @@
             </w:rPr>
             <w:t xml:space="preserve"> of </w:t>
           </w:r>
-          <w:fldSimple w:instr=" NUMPAGES  \* Arabic  \* MERGEFORMAT ">
-            <w:r>
-              <w:rPr>
-                <w:b/>
-                <w:noProof/>
-                <w:sz w:val="20"/>
-              </w:rPr>
-              <w:t>8</w:t>
-            </w:r>
-          </w:fldSimple>
-          <w:bookmarkStart w:id="4" w:name="_Toc365459769"/>
+          <w:r>
+            <w:fldChar w:fldCharType="begin"/>
+          </w:r>
+          <w:r>
+            <w:instrText xml:space="preserve"> NUMPAGES  \* Arabic  \* MERGEFORMAT </w:instrText>
+          </w:r>
+          <w:r>
+            <w:fldChar w:fldCharType="separate"/>
+          </w:r>
+          <w:r>
+            <w:rPr>
+              <w:b/>
+              <w:noProof/>
+              <w:sz w:val="20"/>
+            </w:rPr>
+            <w:t>10</w:t>
+          </w:r>
+          <w:r>
+            <w:rPr>
+              <w:b/>
+              <w:noProof/>
+              <w:sz w:val="20"/>
+            </w:rPr>
+            <w:fldChar w:fldCharType="end"/>
+          </w:r>
+          <w:bookmarkStart w:id="3" w:name="_Toc365459769"/>
         </w:p>
       </w:tc>
     </w:tr>
-    <w:bookmarkEnd w:id="4"/>
+    <w:bookmarkEnd w:id="3"/>
   </w:tbl>
   <w:p>
     <w:pPr>
@@ -4673,7 +5719,7 @@
 </file>
 
 <file path=word/footnotes.xml><?xml version="1.0" encoding="utf-8"?>
-<w:footnotes xmlns:wpc="http://schemas.microsoft.com/office/word/2010/wordprocessingCanvas" xmlns:cx="http://schemas.microsoft.com/office/drawing/2014/chartex" xmlns:cx1="http://schemas.microsoft.com/office/drawing/2015/9/8/chartex" xmlns:cx2="http://schemas.microsoft.com/office/drawing/2015/10/21/chartex" xmlns:cx3="http://schemas.microsoft.com/office/drawing/2016/5/9/chartex" xmlns:cx4="http://schemas.microsoft.com/office/drawing/2016/5/10/chartex" xmlns:cx5="http://schemas.microsoft.com/office/drawing/2016/5/11/chartex" xmlns:mc="http://schemas.openxmlformats.org/markup-compatibility/2006" xmlns:o="urn:schemas-microsoft-com:office:office" xmlns:r="http://schemas.openxmlformats.org/officeDocument/2006/relationships" xmlns:m="http://schemas.openxmlformats.org/officeDocument/2006/math" xmlns:v="urn:schemas-microsoft-com:vml" xmlns:wp14="http://schemas.microsoft.com/office/word/2010/wordprocessingDrawing" xmlns:wp="http://schemas.openxmlformats.org/drawingml/2006/wordprocessingDrawing" xmlns:w10="urn:schemas-microsoft-com:office:word" xmlns:w="http://schemas.openxmlformats.org/wordprocessingml/2006/main" xmlns:w14="http://schemas.microsoft.com/office/word/2010/wordml" xmlns:w15="http://schemas.microsoft.com/office/word/2012/wordml" xmlns:w16se="http://schemas.microsoft.com/office/word/2015/wordml/symex" xmlns:wpg="http://schemas.microsoft.com/office/word/2010/wordprocessingGroup" xmlns:wpi="http://schemas.microsoft.com/office/word/2010/wordprocessingInk" xmlns:wne="http://schemas.microsoft.com/office/word/2006/wordml" xmlns:wps="http://schemas.microsoft.com/office/word/2010/wordprocessingShape" mc:Ignorable="w14 w15 w16se wp14">
+<w:footnotes xmlns:wpc="http://schemas.microsoft.com/office/word/2010/wordprocessingCanvas" xmlns:cx="http://schemas.microsoft.com/office/drawing/2014/chartex" xmlns:cx1="http://schemas.microsoft.com/office/drawing/2015/9/8/chartex" xmlns:cx2="http://schemas.microsoft.com/office/drawing/2015/10/21/chartex" xmlns:cx3="http://schemas.microsoft.com/office/drawing/2016/5/9/chartex" xmlns:cx4="http://schemas.microsoft.com/office/drawing/2016/5/10/chartex" xmlns:cx5="http://schemas.microsoft.com/office/drawing/2016/5/11/chartex" xmlns:cx6="http://schemas.microsoft.com/office/drawing/2016/5/12/chartex" xmlns:cx7="http://schemas.microsoft.com/office/drawing/2016/5/13/chartex" xmlns:cx8="http://schemas.microsoft.com/office/drawing/2016/5/14/chartex" xmlns:mc="http://schemas.openxmlformats.org/markup-compatibility/2006" xmlns:aink="http://schemas.microsoft.com/office/drawing/2016/ink" xmlns:am3d="http://schemas.microsoft.com/office/drawing/2017/model3d" xmlns:o="urn:schemas-microsoft-com:office:office" xmlns:r="http://schemas.openxmlformats.org/officeDocument/2006/relationships" xmlns:m="http://schemas.openxmlformats.org/officeDocument/2006/math" xmlns:v="urn:schemas-microsoft-com:vml" xmlns:wp14="http://schemas.microsoft.com/office/word/2010/wordprocessingDrawing" xmlns:wp="http://schemas.openxmlformats.org/drawingml/2006/wordprocessingDrawing" xmlns:w10="urn:schemas-microsoft-com:office:word" xmlns:w="http://schemas.openxmlformats.org/wordprocessingml/2006/main" xmlns:w14="http://schemas.microsoft.com/office/word/2010/wordml" xmlns:w15="http://schemas.microsoft.com/office/word/2012/wordml" xmlns:w16cid="http://schemas.microsoft.com/office/word/2016/wordml/cid" xmlns:w16se="http://schemas.microsoft.com/office/word/2015/wordml/symex" xmlns:wpg="http://schemas.microsoft.com/office/word/2010/wordprocessingGroup" xmlns:wpi="http://schemas.microsoft.com/office/word/2010/wordprocessingInk" xmlns:wne="http://schemas.microsoft.com/office/word/2006/wordml" xmlns:wps="http://schemas.microsoft.com/office/word/2010/wordprocessingShape" mc:Ignorable="w14 w15 w16se w16cid wp14">
   <w:footnote w:type="separator" w:id="-1">
     <w:p>
       <w:r>
@@ -4692,7 +5738,7 @@
 </file>
 
 <file path=word/header1.xml><?xml version="1.0" encoding="utf-8"?>
-<w:hdr xmlns:wpc="http://schemas.microsoft.com/office/word/2010/wordprocessingCanvas" xmlns:cx="http://schemas.microsoft.com/office/drawing/2014/chartex" xmlns:cx1="http://schemas.microsoft.com/office/drawing/2015/9/8/chartex" xmlns:cx2="http://schemas.microsoft.com/office/drawing/2015/10/21/chartex" xmlns:cx3="http://schemas.microsoft.com/office/drawing/2016/5/9/chartex" xmlns:cx4="http://schemas.microsoft.com/office/drawing/2016/5/10/chartex" xmlns:cx5="http://schemas.microsoft.com/office/drawing/2016/5/11/chartex" xmlns:mc="http://schemas.openxmlformats.org/markup-compatibility/2006" xmlns:o="urn:schemas-microsoft-com:office:office" xmlns:r="http://schemas.openxmlformats.org/officeDocument/2006/relationships" xmlns:m="http://schemas.openxmlformats.org/officeDocument/2006/math" xmlns:v="urn:schemas-microsoft-com:vml" xmlns:wp14="http://schemas.microsoft.com/office/word/2010/wordprocessingDrawing" xmlns:wp="http://schemas.openxmlformats.org/drawingml/2006/wordprocessingDrawing" xmlns:w10="urn:schemas-microsoft-com:office:word" xmlns:w="http://schemas.openxmlformats.org/wordprocessingml/2006/main" xmlns:w14="http://schemas.microsoft.com/office/word/2010/wordml" xmlns:w15="http://schemas.microsoft.com/office/word/2012/wordml" xmlns:w16se="http://schemas.microsoft.com/office/word/2015/wordml/symex" xmlns:wpg="http://schemas.microsoft.com/office/word/2010/wordprocessingGroup" xmlns:wpi="http://schemas.microsoft.com/office/word/2010/wordprocessingInk" xmlns:wne="http://schemas.microsoft.com/office/word/2006/wordml" xmlns:wps="http://schemas.microsoft.com/office/word/2010/wordprocessingShape" mc:Ignorable="w14 w15 w16se wp14">
+<w:hdr xmlns:wpc="http://schemas.microsoft.com/office/word/2010/wordprocessingCanvas" xmlns:cx="http://schemas.microsoft.com/office/drawing/2014/chartex" xmlns:cx1="http://schemas.microsoft.com/office/drawing/2015/9/8/chartex" xmlns:cx2="http://schemas.microsoft.com/office/drawing/2015/10/21/chartex" xmlns:cx3="http://schemas.microsoft.com/office/drawing/2016/5/9/chartex" xmlns:cx4="http://schemas.microsoft.com/office/drawing/2016/5/10/chartex" xmlns:cx5="http://schemas.microsoft.com/office/drawing/2016/5/11/chartex" xmlns:cx6="http://schemas.microsoft.com/office/drawing/2016/5/12/chartex" xmlns:cx7="http://schemas.microsoft.com/office/drawing/2016/5/13/chartex" xmlns:cx8="http://schemas.microsoft.com/office/drawing/2016/5/14/chartex" xmlns:mc="http://schemas.openxmlformats.org/markup-compatibility/2006" xmlns:aink="http://schemas.microsoft.com/office/drawing/2016/ink" xmlns:am3d="http://schemas.microsoft.com/office/drawing/2017/model3d" xmlns:o="urn:schemas-microsoft-com:office:office" xmlns:r="http://schemas.openxmlformats.org/officeDocument/2006/relationships" xmlns:m="http://schemas.openxmlformats.org/officeDocument/2006/math" xmlns:v="urn:schemas-microsoft-com:vml" xmlns:wp14="http://schemas.microsoft.com/office/word/2010/wordprocessingDrawing" xmlns:wp="http://schemas.openxmlformats.org/drawingml/2006/wordprocessingDrawing" xmlns:w10="urn:schemas-microsoft-com:office:word" xmlns:w="http://schemas.openxmlformats.org/wordprocessingml/2006/main" xmlns:w14="http://schemas.microsoft.com/office/word/2010/wordml" xmlns:w15="http://schemas.microsoft.com/office/word/2012/wordml" xmlns:w16cid="http://schemas.microsoft.com/office/word/2016/wordml/cid" xmlns:w16se="http://schemas.microsoft.com/office/word/2015/wordml/symex" xmlns:wpg="http://schemas.microsoft.com/office/word/2010/wordprocessingGroup" xmlns:wpi="http://schemas.microsoft.com/office/word/2010/wordprocessingInk" xmlns:wne="http://schemas.microsoft.com/office/word/2006/wordml" xmlns:wps="http://schemas.microsoft.com/office/word/2010/wordprocessingShape" mc:Ignorable="w14 w15 w16se w16cid wp14">
   <w:tbl>
     <w:tblPr>
       <w:tblStyle w:val="TableGrid"/>
@@ -4743,7 +5789,7 @@
             <w:rPr>
               <w:b/>
             </w:rPr>
-            <w:t>8</w:t>
+            <w:t>9</w:t>
           </w:r>
           <w:r>
             <w:rPr>
@@ -4833,7 +5879,7 @@
 </file>
 
 <file path=word/header2.xml><?xml version="1.0" encoding="utf-8"?>
-<w:hdr xmlns:wpc="http://schemas.microsoft.com/office/word/2010/wordprocessingCanvas" xmlns:cx="http://schemas.microsoft.com/office/drawing/2014/chartex" xmlns:cx1="http://schemas.microsoft.com/office/drawing/2015/9/8/chartex" xmlns:cx2="http://schemas.microsoft.com/office/drawing/2015/10/21/chartex" xmlns:cx3="http://schemas.microsoft.com/office/drawing/2016/5/9/chartex" xmlns:cx4="http://schemas.microsoft.com/office/drawing/2016/5/10/chartex" xmlns:cx5="http://schemas.microsoft.com/office/drawing/2016/5/11/chartex" xmlns:mc="http://schemas.openxmlformats.org/markup-compatibility/2006" xmlns:o="urn:schemas-microsoft-com:office:office" xmlns:r="http://schemas.openxmlformats.org/officeDocument/2006/relationships" xmlns:m="http://schemas.openxmlformats.org/officeDocument/2006/math" xmlns:v="urn:schemas-microsoft-com:vml" xmlns:wp14="http://schemas.microsoft.com/office/word/2010/wordprocessingDrawing" xmlns:wp="http://schemas.openxmlformats.org/drawingml/2006/wordprocessingDrawing" xmlns:w10="urn:schemas-microsoft-com:office:word" xmlns:w="http://schemas.openxmlformats.org/wordprocessingml/2006/main" xmlns:w14="http://schemas.microsoft.com/office/word/2010/wordml" xmlns:w15="http://schemas.microsoft.com/office/word/2012/wordml" xmlns:w16se="http://schemas.microsoft.com/office/word/2015/wordml/symex" xmlns:wpg="http://schemas.microsoft.com/office/word/2010/wordprocessingGroup" xmlns:wpi="http://schemas.microsoft.com/office/word/2010/wordprocessingInk" xmlns:wne="http://schemas.microsoft.com/office/word/2006/wordml" xmlns:wps="http://schemas.microsoft.com/office/word/2010/wordprocessingShape" mc:Ignorable="w14 w15 w16se wp14">
+<w:hdr xmlns:wpc="http://schemas.microsoft.com/office/word/2010/wordprocessingCanvas" xmlns:cx="http://schemas.microsoft.com/office/drawing/2014/chartex" xmlns:cx1="http://schemas.microsoft.com/office/drawing/2015/9/8/chartex" xmlns:cx2="http://schemas.microsoft.com/office/drawing/2015/10/21/chartex" xmlns:cx3="http://schemas.microsoft.com/office/drawing/2016/5/9/chartex" xmlns:cx4="http://schemas.microsoft.com/office/drawing/2016/5/10/chartex" xmlns:cx5="http://schemas.microsoft.com/office/drawing/2016/5/11/chartex" xmlns:cx6="http://schemas.microsoft.com/office/drawing/2016/5/12/chartex" xmlns:cx7="http://schemas.microsoft.com/office/drawing/2016/5/13/chartex" xmlns:cx8="http://schemas.microsoft.com/office/drawing/2016/5/14/chartex" xmlns:mc="http://schemas.openxmlformats.org/markup-compatibility/2006" xmlns:aink="http://schemas.microsoft.com/office/drawing/2016/ink" xmlns:am3d="http://schemas.microsoft.com/office/drawing/2017/model3d" xmlns:o="urn:schemas-microsoft-com:office:office" xmlns:r="http://schemas.openxmlformats.org/officeDocument/2006/relationships" xmlns:m="http://schemas.openxmlformats.org/officeDocument/2006/math" xmlns:v="urn:schemas-microsoft-com:vml" xmlns:wp14="http://schemas.microsoft.com/office/word/2010/wordprocessingDrawing" xmlns:wp="http://schemas.openxmlformats.org/drawingml/2006/wordprocessingDrawing" xmlns:w10="urn:schemas-microsoft-com:office:word" xmlns:w="http://schemas.openxmlformats.org/wordprocessingml/2006/main" xmlns:w14="http://schemas.microsoft.com/office/word/2010/wordml" xmlns:w15="http://schemas.microsoft.com/office/word/2012/wordml" xmlns:w16cid="http://schemas.microsoft.com/office/word/2016/wordml/cid" xmlns:w16se="http://schemas.microsoft.com/office/word/2015/wordml/symex" xmlns:wpg="http://schemas.microsoft.com/office/word/2010/wordprocessingGroup" xmlns:wpi="http://schemas.microsoft.com/office/word/2010/wordprocessingInk" xmlns:wne="http://schemas.microsoft.com/office/word/2006/wordml" xmlns:wps="http://schemas.microsoft.com/office/word/2010/wordprocessingShape" mc:Ignorable="w14 w15 w16se w16cid wp14">
   <w:tbl>
     <w:tblPr>
       <w:tblStyle w:val="TableGrid"/>
@@ -4963,7 +6009,7 @@
             <w:pStyle w:val="Title"/>
           </w:pPr>
           <w:r>
-            <w:t>DVI-to-RGB (Sink) 1.8</w:t>
+            <w:t>DVI-to-RGB (Sink) 1.9</w:t>
           </w:r>
           <w:r>
             <w:t xml:space="preserve"> IP Core User Guide</w:t>
@@ -4989,7 +6035,7 @@
             <w:rPr>
               <w:noProof/>
             </w:rPr>
-            <w:t>September 7, 2017</w:t>
+            <w:t>November 13, 2017</w:t>
           </w:r>
           <w:r>
             <w:fldChar w:fldCharType="end"/>
@@ -5010,7 +6056,7 @@
 </file>
 
 <file path=word/numbering.xml><?xml version="1.0" encoding="utf-8"?>
-<w:numbering xmlns:wpc="http://schemas.microsoft.com/office/word/2010/wordprocessingCanvas" xmlns:cx="http://schemas.microsoft.com/office/drawing/2014/chartex" xmlns:cx1="http://schemas.microsoft.com/office/drawing/2015/9/8/chartex" xmlns:cx2="http://schemas.microsoft.com/office/drawing/2015/10/21/chartex" xmlns:cx3="http://schemas.microsoft.com/office/drawing/2016/5/9/chartex" xmlns:cx4="http://schemas.microsoft.com/office/drawing/2016/5/10/chartex" xmlns:cx5="http://schemas.microsoft.com/office/drawing/2016/5/11/chartex" xmlns:mc="http://schemas.openxmlformats.org/markup-compatibility/2006" xmlns:o="urn:schemas-microsoft-com:office:office" xmlns:r="http://schemas.openxmlformats.org/officeDocument/2006/relationships" xmlns:m="http://schemas.openxmlformats.org/officeDocument/2006/math" xmlns:v="urn:schemas-microsoft-com:vml" xmlns:wp14="http://schemas.microsoft.com/office/word/2010/wordprocessingDrawing" xmlns:wp="http://schemas.openxmlformats.org/drawingml/2006/wordprocessingDrawing" xmlns:w10="urn:schemas-microsoft-com:office:word" xmlns:w="http://schemas.openxmlformats.org/wordprocessingml/2006/main" xmlns:w14="http://schemas.microsoft.com/office/word/2010/wordml" xmlns:w15="http://schemas.microsoft.com/office/word/2012/wordml" xmlns:w16se="http://schemas.microsoft.com/office/word/2015/wordml/symex" xmlns:wpg="http://schemas.microsoft.com/office/word/2010/wordprocessingGroup" xmlns:wpi="http://schemas.microsoft.com/office/word/2010/wordprocessingInk" xmlns:wne="http://schemas.microsoft.com/office/word/2006/wordml" xmlns:wps="http://schemas.microsoft.com/office/word/2010/wordprocessingShape" mc:Ignorable="w14 w15 w16se wp14">
+<w:numbering xmlns:wpc="http://schemas.microsoft.com/office/word/2010/wordprocessingCanvas" xmlns:cx="http://schemas.microsoft.com/office/drawing/2014/chartex" xmlns:cx1="http://schemas.microsoft.com/office/drawing/2015/9/8/chartex" xmlns:cx2="http://schemas.microsoft.com/office/drawing/2015/10/21/chartex" xmlns:cx3="http://schemas.microsoft.com/office/drawing/2016/5/9/chartex" xmlns:cx4="http://schemas.microsoft.com/office/drawing/2016/5/10/chartex" xmlns:cx5="http://schemas.microsoft.com/office/drawing/2016/5/11/chartex" xmlns:cx6="http://schemas.microsoft.com/office/drawing/2016/5/12/chartex" xmlns:cx7="http://schemas.microsoft.com/office/drawing/2016/5/13/chartex" xmlns:cx8="http://schemas.microsoft.com/office/drawing/2016/5/14/chartex" xmlns:mc="http://schemas.openxmlformats.org/markup-compatibility/2006" xmlns:aink="http://schemas.microsoft.com/office/drawing/2016/ink" xmlns:am3d="http://schemas.microsoft.com/office/drawing/2017/model3d" xmlns:o="urn:schemas-microsoft-com:office:office" xmlns:r="http://schemas.openxmlformats.org/officeDocument/2006/relationships" xmlns:m="http://schemas.openxmlformats.org/officeDocument/2006/math" xmlns:v="urn:schemas-microsoft-com:vml" xmlns:wp14="http://schemas.microsoft.com/office/word/2010/wordprocessingDrawing" xmlns:wp="http://schemas.openxmlformats.org/drawingml/2006/wordprocessingDrawing" xmlns:w10="urn:schemas-microsoft-com:office:word" xmlns:w="http://schemas.openxmlformats.org/wordprocessingml/2006/main" xmlns:w14="http://schemas.microsoft.com/office/word/2010/wordml" xmlns:w15="http://schemas.microsoft.com/office/word/2012/wordml" xmlns:w16cid="http://schemas.microsoft.com/office/word/2016/wordml/cid" xmlns:w16se="http://schemas.microsoft.com/office/word/2015/wordml/symex" xmlns:wpg="http://schemas.microsoft.com/office/word/2010/wordprocessingGroup" xmlns:wpi="http://schemas.microsoft.com/office/word/2010/wordprocessingInk" xmlns:wne="http://schemas.microsoft.com/office/word/2006/wordml" xmlns:wps="http://schemas.microsoft.com/office/word/2010/wordprocessingShape" mc:Ignorable="w14 w15 w16se w16cid wp14">
   <w:abstractNum w:abstractNumId="0" w15:restartNumberingAfterBreak="0">
     <w:nsid w:val="0B237A31"/>
     <w:multiLevelType w:val="hybridMultilevel"/>
@@ -5353,7 +6399,7 @@
   <w:abstractNum w:abstractNumId="3" w15:restartNumberingAfterBreak="0">
     <w:nsid w:val="352047FF"/>
     <w:multiLevelType w:val="multilevel"/>
-    <w:tmpl w:val="BE1025F0"/>
+    <w:tmpl w:val="F1E6875A"/>
     <w:lvl w:ilvl="0">
       <w:start w:val="1"/>
       <w:numFmt w:val="decimal"/>
@@ -6848,11 +7894,17 @@
   <w:num w:numId="18">
     <w:abstractNumId w:val="3"/>
   </w:num>
+  <w:num w:numId="19">
+    <w:abstractNumId w:val="3"/>
+  </w:num>
+  <w:num w:numId="20">
+    <w:abstractNumId w:val="3"/>
+  </w:num>
 </w:numbering>
 </file>
 
 <file path=word/styles.xml><?xml version="1.0" encoding="utf-8"?>
-<w:styles xmlns:mc="http://schemas.openxmlformats.org/markup-compatibility/2006" xmlns:r="http://schemas.openxmlformats.org/officeDocument/2006/relationships" xmlns:w="http://schemas.openxmlformats.org/wordprocessingml/2006/main" xmlns:w14="http://schemas.microsoft.com/office/word/2010/wordml" xmlns:w15="http://schemas.microsoft.com/office/word/2012/wordml" xmlns:w16se="http://schemas.microsoft.com/office/word/2015/wordml/symex" mc:Ignorable="w14 w15 w16se">
+<w:styles xmlns:mc="http://schemas.openxmlformats.org/markup-compatibility/2006" xmlns:r="http://schemas.openxmlformats.org/officeDocument/2006/relationships" xmlns:w="http://schemas.openxmlformats.org/wordprocessingml/2006/main" xmlns:w14="http://schemas.microsoft.com/office/word/2010/wordml" xmlns:w15="http://schemas.microsoft.com/office/word/2012/wordml" xmlns:w16cid="http://schemas.microsoft.com/office/word/2016/wordml/cid" xmlns:w16se="http://schemas.microsoft.com/office/word/2015/wordml/symex" mc:Ignorable="w14 w15 w16se w16cid">
   <w:docDefaults>
     <w:rPrDefault>
       <w:rPr>
@@ -6868,7 +7920,7 @@
       </w:pPr>
     </w:pPrDefault>
   </w:docDefaults>
-  <w:latentStyles w:defLockedState="0" w:defUIPriority="99" w:defSemiHidden="0" w:defUnhideWhenUsed="0" w:defQFormat="0" w:count="374">
+  <w:latentStyles w:defLockedState="0" w:defUIPriority="99" w:defSemiHidden="0" w:defUnhideWhenUsed="0" w:defQFormat="0" w:count="375">
     <w:lsdException w:name="Normal" w:uiPriority="0" w:qFormat="1"/>
     <w:lsdException w:name="heading 1" w:uiPriority="9" w:qFormat="1"/>
     <w:lsdException w:name="heading 2" w:semiHidden="1" w:uiPriority="9" w:unhideWhenUsed="1" w:qFormat="1"/>
@@ -7019,7 +8071,7 @@
     <w:lsdException w:name="Table Subtle 1" w:semiHidden="1" w:unhideWhenUsed="1"/>
     <w:lsdException w:name="Table Subtle 2" w:semiHidden="1" w:unhideWhenUsed="1"/>
     <w:lsdException w:name="Table Web 1" w:semiHidden="1" w:unhideWhenUsed="1"/>
-    <w:lsdException w:name="Table Web 3" w:semiHidden="1" w:unhideWhenUsed="1"/>
+    <w:lsdException w:name="Table Web 2" w:semiHidden="1" w:unhideWhenUsed="1"/>
     <w:lsdException w:name="Balloon Text" w:semiHidden="1" w:unhideWhenUsed="1"/>
     <w:lsdException w:name="Table Grid" w:uiPriority="59"/>
     <w:lsdException w:name="Placeholder Text" w:semiHidden="1"/>
@@ -7240,6 +8292,7 @@
     <w:lsdException w:name="Mention" w:semiHidden="1" w:unhideWhenUsed="1"/>
     <w:lsdException w:name="Smart Hyperlink" w:semiHidden="1" w:unhideWhenUsed="1"/>
     <w:lsdException w:name="Hashtag" w:semiHidden="1" w:unhideWhenUsed="1"/>
+    <w:lsdException w:name="Unresolved Mention" w:semiHidden="1" w:unhideWhenUsed="1"/>
   </w:latentStyles>
   <w:style w:type="paragraph" w:default="1" w:styleId="Normal">
     <w:name w:val="Normal"/>
@@ -7256,7 +8309,7 @@
     <w:link w:val="Heading1Char"/>
     <w:uiPriority w:val="9"/>
     <w:qFormat/>
-    <w:rsid w:val="001A5C61"/>
+    <w:rsid w:val="0084259C"/>
     <w:pPr>
       <w:keepNext/>
       <w:numPr>
@@ -7346,7 +8399,6 @@
   <w:style w:type="character" w:default="1" w:styleId="DefaultParagraphFont">
     <w:name w:val="Default Paragraph Font"/>
     <w:uiPriority w:val="1"/>
-    <w:semiHidden/>
     <w:unhideWhenUsed/>
   </w:style>
   <w:style w:type="table" w:default="1" w:styleId="TableNormal">
@@ -7424,7 +8476,7 @@
     <w:basedOn w:val="DefaultParagraphFont"/>
     <w:link w:val="Heading1"/>
     <w:uiPriority w:val="9"/>
-    <w:rsid w:val="001A5C61"/>
+    <w:rsid w:val="0084259C"/>
     <w:rPr>
       <w:rFonts w:ascii="Arial" w:hAnsi="Arial" w:cs="Arial"/>
       <w:b/>
@@ -8597,7 +9649,7 @@
 </file>
 
 <file path=customXml/itemProps1.xml><?xml version="1.0" encoding="utf-8"?>
-<ds:datastoreItem xmlns:ds="http://schemas.openxmlformats.org/officeDocument/2006/customXml" ds:itemID="{8268FB9F-DDA1-46FB-9392-B992D72FAEB5}">
+<ds:datastoreItem xmlns:ds="http://schemas.openxmlformats.org/officeDocument/2006/customXml" ds:itemID="{3D11DECF-FE9D-45D2-B85D-159B8607ADB6}">
   <ds:schemaRefs>
     <ds:schemaRef ds:uri="http://schemas.openxmlformats.org/officeDocument/2006/bibliography"/>
   </ds:schemaRefs>

</xml_diff>